<commit_message>
Started part 3 of week-05 in biostats-2
</commit_message>
<xml_diff>
--- a/biostats-2/module05/images/qol-analysis.docx
+++ b/biostats-2/module05/images/qol-analysis.docx
@@ -4,6 +4,9 @@
   <w:body>
     <w:p>
       <w:r>
+        <w:rPr>
+          <w:noProof/>
+        </w:rPr>
         <w:drawing>
           <wp:inline distT="0" distB="0" distL="0" distR="0" wp14:anchorId="0C7E2488" wp14:editId="24CC8B0A">
             <wp:extent cx="5943600" cy="3753485"/>
@@ -43,6 +46,9 @@
     </w:p>
     <w:p>
       <w:r>
+        <w:rPr>
+          <w:noProof/>
+        </w:rPr>
         <w:drawing>
           <wp:inline distT="0" distB="0" distL="0" distR="0" wp14:anchorId="72D11400" wp14:editId="2212EEB6">
             <wp:extent cx="5943600" cy="2995930"/>
@@ -68,6 +74,125 @@
                     <a:xfrm>
                       <a:off x="0" y="0"/>
                       <a:ext cx="5943600" cy="2995930"/>
+                    </a:xfrm>
+                    <a:prstGeom prst="rect">
+                      <a:avLst/>
+                    </a:prstGeom>
+                  </pic:spPr>
+                </pic:pic>
+              </a:graphicData>
+            </a:graphic>
+          </wp:inline>
+        </w:drawing>
+      </w:r>
+    </w:p>
+    <w:p>
+      <w:r>
+        <w:lastRenderedPageBreak/>
+        <w:drawing>
+          <wp:inline distT="0" distB="0" distL="0" distR="0" wp14:anchorId="1DF7FB89" wp14:editId="2A71F510">
+            <wp:extent cx="5943600" cy="3504565"/>
+            <wp:effectExtent l="0" t="0" r="0" b="635"/>
+            <wp:docPr id="898547024" name="Picture 1" descr="A graph with a line and blue dotted line&#10;&#10;Description automatically generated"/>
+            <wp:cNvGraphicFramePr>
+              <a:graphicFrameLocks xmlns:a="http://schemas.openxmlformats.org/drawingml/2006/main" noChangeAspect="1"/>
+            </wp:cNvGraphicFramePr>
+            <a:graphic xmlns:a="http://schemas.openxmlformats.org/drawingml/2006/main">
+              <a:graphicData uri="http://schemas.openxmlformats.org/drawingml/2006/picture">
+                <pic:pic xmlns:pic="http://schemas.openxmlformats.org/drawingml/2006/picture">
+                  <pic:nvPicPr>
+                    <pic:cNvPr id="898547024" name="Picture 1" descr="A graph with a line and blue dotted line&#10;&#10;Description automatically generated"/>
+                    <pic:cNvPicPr/>
+                  </pic:nvPicPr>
+                  <pic:blipFill>
+                    <a:blip r:embed="rId6"/>
+                    <a:stretch>
+                      <a:fillRect/>
+                    </a:stretch>
+                  </pic:blipFill>
+                  <pic:spPr>
+                    <a:xfrm>
+                      <a:off x="0" y="0"/>
+                      <a:ext cx="5943600" cy="3504565"/>
+                    </a:xfrm>
+                    <a:prstGeom prst="rect">
+                      <a:avLst/>
+                    </a:prstGeom>
+                  </pic:spPr>
+                </pic:pic>
+              </a:graphicData>
+            </a:graphic>
+          </wp:inline>
+        </w:drawing>
+      </w:r>
+    </w:p>
+    <w:p>
+      <w:r>
+        <w:drawing>
+          <wp:inline distT="0" distB="0" distL="0" distR="0" wp14:anchorId="4FDB4B43" wp14:editId="2AE317B7">
+            <wp:extent cx="3752850" cy="1362075"/>
+            <wp:effectExtent l="0" t="0" r="0" b="9525"/>
+            <wp:docPr id="1840670541" name="Picture 1" descr="A screenshot of a report&#10;&#10;Description automatically generated"/>
+            <wp:cNvGraphicFramePr>
+              <a:graphicFrameLocks xmlns:a="http://schemas.openxmlformats.org/drawingml/2006/main" noChangeAspect="1"/>
+            </wp:cNvGraphicFramePr>
+            <a:graphic xmlns:a="http://schemas.openxmlformats.org/drawingml/2006/main">
+              <a:graphicData uri="http://schemas.openxmlformats.org/drawingml/2006/picture">
+                <pic:pic xmlns:pic="http://schemas.openxmlformats.org/drawingml/2006/picture">
+                  <pic:nvPicPr>
+                    <pic:cNvPr id="1840670541" name="Picture 1" descr="A screenshot of a report&#10;&#10;Description automatically generated"/>
+                    <pic:cNvPicPr/>
+                  </pic:nvPicPr>
+                  <pic:blipFill>
+                    <a:blip r:embed="rId7"/>
+                    <a:stretch>
+                      <a:fillRect/>
+                    </a:stretch>
+                  </pic:blipFill>
+                  <pic:spPr>
+                    <a:xfrm>
+                      <a:off x="0" y="0"/>
+                      <a:ext cx="3752850" cy="1362075"/>
+                    </a:xfrm>
+                    <a:prstGeom prst="rect">
+                      <a:avLst/>
+                    </a:prstGeom>
+                  </pic:spPr>
+                </pic:pic>
+              </a:graphicData>
+            </a:graphic>
+          </wp:inline>
+        </w:drawing>
+      </w:r>
+    </w:p>
+    <w:p>
+      <w:r>
+        <w:lastRenderedPageBreak/>
+        <w:drawing>
+          <wp:inline distT="0" distB="0" distL="0" distR="0" wp14:anchorId="7C59299C" wp14:editId="039E4774">
+            <wp:extent cx="3752850" cy="4648200"/>
+            <wp:effectExtent l="0" t="0" r="0" b="0"/>
+            <wp:docPr id="2064324566" name="Picture 1" descr="A screenshot of a phone&#10;&#10;Description automatically generated"/>
+            <wp:cNvGraphicFramePr>
+              <a:graphicFrameLocks xmlns:a="http://schemas.openxmlformats.org/drawingml/2006/main" noChangeAspect="1"/>
+            </wp:cNvGraphicFramePr>
+            <a:graphic xmlns:a="http://schemas.openxmlformats.org/drawingml/2006/main">
+              <a:graphicData uri="http://schemas.openxmlformats.org/drawingml/2006/picture">
+                <pic:pic xmlns:pic="http://schemas.openxmlformats.org/drawingml/2006/picture">
+                  <pic:nvPicPr>
+                    <pic:cNvPr id="2064324566" name="Picture 1" descr="A screenshot of a phone&#10;&#10;Description automatically generated"/>
+                    <pic:cNvPicPr/>
+                  </pic:nvPicPr>
+                  <pic:blipFill>
+                    <a:blip r:embed="rId8"/>
+                    <a:stretch>
+                      <a:fillRect/>
+                    </a:stretch>
+                  </pic:blipFill>
+                  <pic:spPr>
+                    <a:xfrm>
+                      <a:off x="0" y="0"/>
+                      <a:ext cx="3752850" cy="4648200"/>
                     </a:xfrm>
                     <a:prstGeom prst="rect">
                       <a:avLst/>

</xml_diff>